<commit_message>
update resume for vivint promotion
</commit_message>
<xml_diff>
--- a/codyuhiresume2020.docx
+++ b/codyuhiresume2020.docx
@@ -437,7 +437,37 @@
           <w:sz w:val="26"/>
           <w:szCs w:val="26"/>
         </w:rPr>
-        <w:t xml:space="preserve">NETWORK SUPPORT SPECIALIST – LEAD, </w:t>
+        <w:t>SR.</w:t>
+      </w:r>
+      <w:r>
+        <w:rPr>
+          <w:b/>
+          <w:bCs/>
+          <w:color w:val="1D9553"/>
+          <w:sz w:val="26"/>
+          <w:szCs w:val="26"/>
+        </w:rPr>
+        <w:t xml:space="preserve"> LEAD</w:t>
+      </w:r>
+      <w:r>
+        <w:rPr>
+          <w:b/>
+          <w:bCs/>
+          <w:color w:val="1D9553"/>
+          <w:sz w:val="26"/>
+          <w:szCs w:val="26"/>
+        </w:rPr>
+        <w:t xml:space="preserve"> - TECHNOLOGY,</w:t>
+      </w:r>
+      <w:r>
+        <w:rPr>
+          <w:b/>
+          <w:bCs/>
+          <w:color w:val="1D9553"/>
+          <w:sz w:val="26"/>
+          <w:szCs w:val="26"/>
+        </w:rPr>
+        <w:t xml:space="preserve"> </w:t>
       </w:r>
       <w:r>
         <w:rPr>
@@ -464,7 +494,7 @@
         <w:rPr>
           <w:color w:val="3B3838" w:themeColor="background2" w:themeShade="40"/>
         </w:rPr>
-        <w:t>Lead network troubleshooting for smart home IoT systems</w:t>
+        <w:t>Collaborate across development teams to streamline ticket management</w:t>
       </w:r>
     </w:p>
     <w:p>
@@ -483,7 +513,21 @@
         <w:rPr>
           <w:color w:val="3B3838" w:themeColor="background2" w:themeShade="40"/>
         </w:rPr>
-        <w:t>Train technicians regarding wireless networking principles</w:t>
+        <w:t>Analyze data produced by</w:t>
+      </w:r>
+      <w:r>
+        <w:rPr>
+          <w:color w:val="3B3838" w:themeColor="background2" w:themeShade="40"/>
+        </w:rPr>
+        <w:t xml:space="preserve"> in-house</w:t>
+      </w:r>
+      <w:bookmarkStart w:id="0" w:name="_GoBack"/>
+      <w:bookmarkEnd w:id="0"/>
+      <w:r>
+        <w:rPr>
+          <w:color w:val="3B3838" w:themeColor="background2" w:themeShade="40"/>
+        </w:rPr>
+        <w:t xml:space="preserve"> technicians to drive efficiency and inform best practice</w:t>
       </w:r>
     </w:p>
     <w:p>
@@ -955,8 +999,6 @@
         </w:rPr>
         <w:t xml:space="preserve">, </w:t>
       </w:r>
-      <w:bookmarkStart w:id="0" w:name="_GoBack"/>
-      <w:bookmarkEnd w:id="0"/>
       <w:r>
         <w:rPr>
           <w:b/>
@@ -1850,7 +1892,7 @@
       </w:pPr>
     </w:pPrDefault>
   </w:docDefaults>
-  <w:latentStyles w:defLockedState="0" w:defUIPriority="99" w:defSemiHidden="0" w:defUnhideWhenUsed="0" w:defQFormat="0" w:count="376">
+  <w:latentStyles w:defLockedState="0" w:defUIPriority="99" w:defSemiHidden="0" w:defUnhideWhenUsed="0" w:defQFormat="0" w:count="377">
     <w:lsdException w:name="Normal" w:uiPriority="0" w:qFormat="1"/>
     <w:lsdException w:name="heading 1" w:uiPriority="9" w:qFormat="1"/>
     <w:lsdException w:name="heading 2" w:semiHidden="1" w:uiPriority="9" w:unhideWhenUsed="1" w:qFormat="1"/>
@@ -2224,6 +2266,7 @@
     <w:lsdException w:name="Hashtag" w:semiHidden="1" w:unhideWhenUsed="1"/>
     <w:lsdException w:name="Unresolved Mention" w:semiHidden="1" w:unhideWhenUsed="1"/>
     <w:lsdException w:name="Smart Link" w:semiHidden="1" w:unhideWhenUsed="1"/>
+    <w:lsdException w:name="Smart Link Error" w:semiHidden="1" w:unhideWhenUsed="1"/>
   </w:latentStyles>
   <w:style w:type="paragraph" w:default="1" w:styleId="Normal">
     <w:name w:val="Normal"/>
@@ -2418,14 +2461,14 @@
     <w:charset w:val="00"/>
     <w:family w:val="swiss"/>
     <w:pitch w:val="variable"/>
-    <w:sig w:usb0="E0002EFF" w:usb1="C000247B" w:usb2="00000009" w:usb3="00000000" w:csb0="000001FF" w:csb1="00000000"/>
+    <w:sig w:usb0="E4002EFF" w:usb1="C000247B" w:usb2="00000009" w:usb3="00000000" w:csb0="000001FF" w:csb1="00000000"/>
   </w:font>
   <w:font w:name="Calibri Light">
     <w:panose1 w:val="020F0302020204030204"/>
     <w:charset w:val="00"/>
     <w:family w:val="swiss"/>
     <w:pitch w:val="variable"/>
-    <w:sig w:usb0="E0002AFF" w:usb1="C000247B" w:usb2="00000009" w:usb3="00000000" w:csb0="000001FF" w:csb1="00000000"/>
+    <w:sig w:usb0="E4002EFF" w:usb1="C000247B" w:usb2="00000009" w:usb3="00000000" w:csb0="000001FF" w:csb1="00000000"/>
   </w:font>
   <w:font w:name="Georgia">
     <w:panose1 w:val="02040502050405020303"/>
@@ -2454,6 +2497,7 @@
   <w:rsids>
     <w:rsidRoot w:val="006D3F87"/>
     <w:rsid w:val="002C6D93"/>
+    <w:rsid w:val="0037569F"/>
     <w:rsid w:val="00680501"/>
     <w:rsid w:val="006D3F87"/>
     <w:rsid w:val="00714A11"/>
@@ -2498,7 +2542,7 @@
       </w:pPr>
     </w:pPrDefault>
   </w:docDefaults>
-  <w:latentStyles w:defLockedState="0" w:defUIPriority="99" w:defSemiHidden="0" w:defUnhideWhenUsed="0" w:defQFormat="0" w:count="376">
+  <w:latentStyles w:defLockedState="0" w:defUIPriority="99" w:defSemiHidden="0" w:defUnhideWhenUsed="0" w:defQFormat="0" w:count="377">
     <w:lsdException w:name="Normal" w:uiPriority="0" w:qFormat="1"/>
     <w:lsdException w:name="heading 1" w:uiPriority="9" w:qFormat="1"/>
     <w:lsdException w:name="heading 2" w:semiHidden="1" w:uiPriority="9" w:unhideWhenUsed="1" w:qFormat="1"/>
@@ -2872,6 +2916,7 @@
     <w:lsdException w:name="Hashtag" w:semiHidden="1" w:unhideWhenUsed="1"/>
     <w:lsdException w:name="Unresolved Mention" w:semiHidden="1" w:unhideWhenUsed="1"/>
     <w:lsdException w:name="Smart Link" w:semiHidden="1" w:unhideWhenUsed="1"/>
+    <w:lsdException w:name="Smart Link Error" w:semiHidden="1" w:unhideWhenUsed="1"/>
   </w:latentStyles>
   <w:style w:type="paragraph" w:default="1" w:styleId="Normal">
     <w:name w:val="Normal"/>

</xml_diff>

<commit_message>
update resume and create linkedin export
</commit_message>
<xml_diff>
--- a/codyuhiresume2020.docx
+++ b/codyuhiresume2020.docx
@@ -45,38 +45,7 @@
         <w:rPr>
           <w:color w:val="3B3838" w:themeColor="background2" w:themeShade="40"/>
         </w:rPr>
-        <w:t xml:space="preserve">Provo, UT 84601 </w:t>
-      </w:r>
-      <w:sdt>
-        <w:sdtPr>
-          <w:rPr>
-            <w:color w:val="3B3838" w:themeColor="background2" w:themeShade="40"/>
-          </w:rPr>
-          <w:alias w:val="Divider dot:"/>
-          <w:tag w:val="Divider dot:"/>
-          <w:id w:val="-1459182552"/>
-          <w:placeholder>
-            <w:docPart w:val="D8564197E40E44D0A3E4156528176D2F"/>
-          </w:placeholder>
-          <w:temporary/>
-          <w:showingPlcHdr/>
-          <w15:appearance w15:val="hidden"/>
-        </w:sdtPr>
-        <w:sdtEndPr/>
-        <w:sdtContent>
-          <w:r>
-            <w:rPr>
-              <w:color w:val="3B3838" w:themeColor="background2" w:themeShade="40"/>
-            </w:rPr>
-            <w:t>·</w:t>
-          </w:r>
-        </w:sdtContent>
-      </w:sdt>
-      <w:r>
-        <w:rPr>
-          <w:color w:val="3B3838" w:themeColor="background2" w:themeShade="40"/>
-        </w:rPr>
-        <w:t xml:space="preserve"> (385)216-2255</w:t>
+        <w:t>Provo, UT</w:t>
       </w:r>
     </w:p>
     <w:p>
@@ -188,19 +157,55 @@
         <w:rPr>
           <w:color w:val="404040" w:themeColor="text1" w:themeTint="BF"/>
         </w:rPr>
-        <w:t xml:space="preserve">C++ (4 </w:t>
-      </w:r>
-      <w:r>
-        <w:rPr>
-          <w:color w:val="404040" w:themeColor="text1" w:themeTint="BF"/>
-        </w:rPr>
-        <w:t>yrs.</w:t>
-      </w:r>
-      <w:r>
-        <w:rPr>
-          <w:color w:val="404040" w:themeColor="text1" w:themeTint="BF"/>
-        </w:rPr>
-        <w:t>, L</w:t>
+        <w:t>Python</w:t>
+      </w:r>
+      <w:r>
+        <w:rPr>
+          <w:color w:val="404040" w:themeColor="text1" w:themeTint="BF"/>
+        </w:rPr>
+        <w:t xml:space="preserve"> (LinkedIn Certified)</w:t>
+      </w:r>
+      <w:r>
+        <w:rPr>
+          <w:color w:val="404040" w:themeColor="text1" w:themeTint="BF"/>
+        </w:rPr>
+        <w:t>,</w:t>
+      </w:r>
+      <w:r>
+        <w:rPr>
+          <w:color w:val="404040" w:themeColor="text1" w:themeTint="BF"/>
+        </w:rPr>
+        <w:t xml:space="preserve"> </w:t>
+      </w:r>
+      <w:r>
+        <w:rPr>
+          <w:color w:val="404040" w:themeColor="text1" w:themeTint="BF"/>
+        </w:rPr>
+        <w:t>Java</w:t>
+      </w:r>
+      <w:r>
+        <w:rPr>
+          <w:color w:val="404040" w:themeColor="text1" w:themeTint="BF"/>
+        </w:rPr>
+        <w:t>S</w:t>
+      </w:r>
+      <w:r>
+        <w:rPr>
+          <w:color w:val="404040" w:themeColor="text1" w:themeTint="BF"/>
+        </w:rPr>
+        <w:t xml:space="preserve">cript, Java, </w:t>
+      </w:r>
+      <w:r>
+        <w:rPr>
+          <w:color w:val="404040" w:themeColor="text1" w:themeTint="BF"/>
+        </w:rPr>
+        <w:t>C++ (</w:t>
+      </w:r>
+      <w:r>
+        <w:rPr>
+          <w:color w:val="404040" w:themeColor="text1" w:themeTint="BF"/>
+        </w:rPr>
+        <w:t>L</w:t>
       </w:r>
       <w:r>
         <w:rPr>
@@ -218,97 +223,49 @@
         <w:rPr>
           <w:color w:val="404040" w:themeColor="text1" w:themeTint="BF"/>
         </w:rPr>
-        <w:t>); Java</w:t>
-      </w:r>
-      <w:r>
-        <w:rPr>
-          <w:color w:val="404040" w:themeColor="text1" w:themeTint="BF"/>
-        </w:rPr>
-        <w:t>S</w:t>
-      </w:r>
-      <w:r>
-        <w:rPr>
-          <w:color w:val="404040" w:themeColor="text1" w:themeTint="BF"/>
-        </w:rPr>
-        <w:t xml:space="preserve">cript, HTML, CSS, C, x86 ISA (3 </w:t>
-      </w:r>
-      <w:r>
-        <w:rPr>
-          <w:color w:val="404040" w:themeColor="text1" w:themeTint="BF"/>
-        </w:rPr>
-        <w:t>yrs.</w:t>
-      </w:r>
-      <w:r>
-        <w:rPr>
-          <w:color w:val="404040" w:themeColor="text1" w:themeTint="BF"/>
-        </w:rPr>
-        <w:t>); Python</w:t>
-      </w:r>
-      <w:r>
-        <w:rPr>
-          <w:color w:val="404040" w:themeColor="text1" w:themeTint="BF"/>
-        </w:rPr>
-        <w:t xml:space="preserve"> (L</w:t>
-      </w:r>
-      <w:r>
-        <w:rPr>
-          <w:color w:val="404040" w:themeColor="text1" w:themeTint="BF"/>
-        </w:rPr>
-        <w:t>inkedIn</w:t>
-      </w:r>
-      <w:r>
-        <w:rPr>
-          <w:color w:val="404040" w:themeColor="text1" w:themeTint="BF"/>
-        </w:rPr>
-        <w:t xml:space="preserve"> Certified)</w:t>
-      </w:r>
-      <w:r>
-        <w:rPr>
-          <w:color w:val="404040" w:themeColor="text1" w:themeTint="BF"/>
-        </w:rPr>
-        <w:t xml:space="preserve">, jQuery, PHP C# (2 </w:t>
-      </w:r>
-      <w:r>
-        <w:rPr>
-          <w:color w:val="404040" w:themeColor="text1" w:themeTint="BF"/>
-        </w:rPr>
-        <w:t>yrs.</w:t>
-      </w:r>
-      <w:r>
-        <w:rPr>
-          <w:color w:val="404040" w:themeColor="text1" w:themeTint="BF"/>
-        </w:rPr>
-        <w:t xml:space="preserve">); </w:t>
-      </w:r>
-      <w:r>
-        <w:rPr>
-          <w:color w:val="404040" w:themeColor="text1" w:themeTint="BF"/>
-        </w:rPr>
-        <w:t xml:space="preserve">Java, Kotlin (1 </w:t>
-      </w:r>
-      <w:r>
-        <w:rPr>
-          <w:color w:val="404040" w:themeColor="text1" w:themeTint="BF"/>
-        </w:rPr>
-        <w:t>yr.</w:t>
-      </w:r>
-      <w:r>
-        <w:rPr>
-          <w:color w:val="404040" w:themeColor="text1" w:themeTint="BF"/>
-        </w:rPr>
-        <w:t xml:space="preserve">), Tagalog (6 </w:t>
-      </w:r>
-      <w:r>
-        <w:rPr>
-          <w:color w:val="404040" w:themeColor="text1" w:themeTint="BF"/>
-        </w:rPr>
-        <w:t>yrs.</w:t>
-      </w:r>
-      <w:r>
-        <w:rPr>
-          <w:color w:val="404040" w:themeColor="text1" w:themeTint="BF"/>
-        </w:rPr>
         <w:t>)</w:t>
+      </w:r>
+      <w:r>
+        <w:rPr>
+          <w:color w:val="404040" w:themeColor="text1" w:themeTint="BF"/>
+        </w:rPr>
+        <w:t>,</w:t>
+      </w:r>
+      <w:r>
+        <w:rPr>
+          <w:color w:val="404040" w:themeColor="text1" w:themeTint="BF"/>
+        </w:rPr>
+        <w:t xml:space="preserve"> HTML, CSS, C</w:t>
+      </w:r>
+      <w:r>
+        <w:rPr>
+          <w:color w:val="404040" w:themeColor="text1" w:themeTint="BF"/>
+        </w:rPr>
+        <w:t>,</w:t>
+      </w:r>
+      <w:r>
+        <w:rPr>
+          <w:color w:val="404040" w:themeColor="text1" w:themeTint="BF"/>
+        </w:rPr>
+        <w:t xml:space="preserve"> jQuery,</w:t>
+      </w:r>
+      <w:r>
+        <w:rPr>
+          <w:color w:val="404040" w:themeColor="text1" w:themeTint="BF"/>
+        </w:rPr>
+        <w:t xml:space="preserve"> </w:t>
+      </w:r>
+      <w:r>
+        <w:rPr>
+          <w:color w:val="404040" w:themeColor="text1" w:themeTint="BF"/>
+        </w:rPr>
+        <w:t xml:space="preserve">SQL, </w:t>
+      </w:r>
+      <w:r>
+        <w:rPr>
+          <w:color w:val="404040" w:themeColor="text1" w:themeTint="BF"/>
+        </w:rPr>
+        <w:t>Kotlin, Tagalog</w:t>
       </w:r>
     </w:p>
     <w:p>
@@ -326,37 +283,189 @@
         <w:rPr>
           <w:color w:val="404040" w:themeColor="text1" w:themeTint="BF"/>
         </w:rPr>
-        <w:t>Windows and Linux (Ubuntu, Fedora, Kali); .NET; TensorFlow; Apache, MySQL; NodeJS; Bootstrap; VMWare; VirtualBox; Git; AWS</w:t>
-      </w:r>
-      <w:r>
-        <w:rPr>
-          <w:color w:val="404040" w:themeColor="text1" w:themeTint="BF"/>
-        </w:rPr>
-        <w:t xml:space="preserve"> (L</w:t>
-      </w:r>
-      <w:r>
-        <w:rPr>
-          <w:color w:val="404040" w:themeColor="text1" w:themeTint="BF"/>
-        </w:rPr>
-        <w:t>inkedIn</w:t>
-      </w:r>
-      <w:r>
-        <w:rPr>
-          <w:color w:val="404040" w:themeColor="text1" w:themeTint="BF"/>
-        </w:rPr>
-        <w:t xml:space="preserve"> Certified)</w:t>
-      </w:r>
-      <w:r>
-        <w:rPr>
-          <w:color w:val="404040" w:themeColor="text1" w:themeTint="BF"/>
-        </w:rPr>
-        <w:t>; Google Cloud</w:t>
-      </w:r>
-      <w:r>
-        <w:rPr>
-          <w:color w:val="404040" w:themeColor="text1" w:themeTint="BF"/>
-        </w:rPr>
-        <w:t>; Tableau; Salesforce; Jira; Asana</w:t>
+        <w:t>AWS</w:t>
+      </w:r>
+      <w:r>
+        <w:rPr>
+          <w:color w:val="404040" w:themeColor="text1" w:themeTint="BF"/>
+        </w:rPr>
+        <w:t xml:space="preserve"> (LinkedIn Certified)</w:t>
+      </w:r>
+      <w:r>
+        <w:rPr>
+          <w:color w:val="404040" w:themeColor="text1" w:themeTint="BF"/>
+        </w:rPr>
+        <w:t>,</w:t>
+      </w:r>
+      <w:r>
+        <w:rPr>
+          <w:color w:val="404040" w:themeColor="text1" w:themeTint="BF"/>
+        </w:rPr>
+        <w:t xml:space="preserve"> </w:t>
+      </w:r>
+      <w:r>
+        <w:rPr>
+          <w:color w:val="404040" w:themeColor="text1" w:themeTint="BF"/>
+        </w:rPr>
+        <w:t>NodeJS</w:t>
+      </w:r>
+      <w:r>
+        <w:rPr>
+          <w:color w:val="404040" w:themeColor="text1" w:themeTint="BF"/>
+        </w:rPr>
+        <w:t>,</w:t>
+      </w:r>
+      <w:r>
+        <w:rPr>
+          <w:color w:val="404040" w:themeColor="text1" w:themeTint="BF"/>
+        </w:rPr>
+        <w:t xml:space="preserve"> </w:t>
+      </w:r>
+      <w:r>
+        <w:rPr>
+          <w:color w:val="404040" w:themeColor="text1" w:themeTint="BF"/>
+        </w:rPr>
+        <w:t>TensorFlow</w:t>
+      </w:r>
+      <w:r>
+        <w:rPr>
+          <w:color w:val="404040" w:themeColor="text1" w:themeTint="BF"/>
+        </w:rPr>
+        <w:t>,</w:t>
+      </w:r>
+      <w:r>
+        <w:rPr>
+          <w:color w:val="404040" w:themeColor="text1" w:themeTint="BF"/>
+        </w:rPr>
+        <w:t xml:space="preserve"> </w:t>
+      </w:r>
+      <w:bookmarkStart w:id="0" w:name="_GoBack"/>
+      <w:bookmarkEnd w:id="0"/>
+      <w:r>
+        <w:rPr>
+          <w:color w:val="404040" w:themeColor="text1" w:themeTint="BF"/>
+        </w:rPr>
+        <w:t>Windows and Linux (Ubuntu, Fedora, Kali)</w:t>
+      </w:r>
+      <w:r>
+        <w:rPr>
+          <w:color w:val="404040" w:themeColor="text1" w:themeTint="BF"/>
+        </w:rPr>
+        <w:t>,</w:t>
+      </w:r>
+      <w:r>
+        <w:rPr>
+          <w:color w:val="404040" w:themeColor="text1" w:themeTint="BF"/>
+        </w:rPr>
+        <w:t xml:space="preserve"> Apache, MySQL</w:t>
+      </w:r>
+      <w:r>
+        <w:rPr>
+          <w:color w:val="404040" w:themeColor="text1" w:themeTint="BF"/>
+        </w:rPr>
+        <w:t>,</w:t>
+      </w:r>
+      <w:r>
+        <w:rPr>
+          <w:color w:val="404040" w:themeColor="text1" w:themeTint="BF"/>
+        </w:rPr>
+        <w:t xml:space="preserve"> Bootstrap</w:t>
+      </w:r>
+      <w:r>
+        <w:rPr>
+          <w:color w:val="404040" w:themeColor="text1" w:themeTint="BF"/>
+        </w:rPr>
+        <w:t>,</w:t>
+      </w:r>
+      <w:r>
+        <w:rPr>
+          <w:color w:val="404040" w:themeColor="text1" w:themeTint="BF"/>
+        </w:rPr>
+        <w:t xml:space="preserve"> VMWare</w:t>
+      </w:r>
+      <w:r>
+        <w:rPr>
+          <w:color w:val="404040" w:themeColor="text1" w:themeTint="BF"/>
+        </w:rPr>
+        <w:t>,</w:t>
+      </w:r>
+      <w:r>
+        <w:rPr>
+          <w:color w:val="404040" w:themeColor="text1" w:themeTint="BF"/>
+        </w:rPr>
+        <w:t xml:space="preserve"> VirtualBox</w:t>
+      </w:r>
+      <w:r>
+        <w:rPr>
+          <w:color w:val="404040" w:themeColor="text1" w:themeTint="BF"/>
+        </w:rPr>
+        <w:t>,</w:t>
+      </w:r>
+      <w:r>
+        <w:rPr>
+          <w:color w:val="404040" w:themeColor="text1" w:themeTint="BF"/>
+        </w:rPr>
+        <w:t xml:space="preserve"> Git</w:t>
+      </w:r>
+      <w:r>
+        <w:rPr>
+          <w:color w:val="404040" w:themeColor="text1" w:themeTint="BF"/>
+        </w:rPr>
+        <w:t>,</w:t>
+      </w:r>
+      <w:r>
+        <w:rPr>
+          <w:color w:val="404040" w:themeColor="text1" w:themeTint="BF"/>
+        </w:rPr>
+        <w:t xml:space="preserve"> Google Cloud</w:t>
+      </w:r>
+      <w:r>
+        <w:rPr>
+          <w:color w:val="404040" w:themeColor="text1" w:themeTint="BF"/>
+        </w:rPr>
+        <w:t>,</w:t>
+      </w:r>
+      <w:r>
+        <w:rPr>
+          <w:color w:val="404040" w:themeColor="text1" w:themeTint="BF"/>
+        </w:rPr>
+        <w:t xml:space="preserve"> Tableau</w:t>
+      </w:r>
+      <w:r>
+        <w:rPr>
+          <w:color w:val="404040" w:themeColor="text1" w:themeTint="BF"/>
+        </w:rPr>
+        <w:t>,</w:t>
+      </w:r>
+      <w:r>
+        <w:rPr>
+          <w:color w:val="404040" w:themeColor="text1" w:themeTint="BF"/>
+        </w:rPr>
+        <w:t xml:space="preserve"> Salesforce</w:t>
+      </w:r>
+      <w:r>
+        <w:rPr>
+          <w:color w:val="404040" w:themeColor="text1" w:themeTint="BF"/>
+        </w:rPr>
+        <w:t>,</w:t>
+      </w:r>
+      <w:r>
+        <w:rPr>
+          <w:color w:val="404040" w:themeColor="text1" w:themeTint="BF"/>
+        </w:rPr>
+        <w:t xml:space="preserve"> Jira</w:t>
+      </w:r>
+      <w:r>
+        <w:rPr>
+          <w:color w:val="404040" w:themeColor="text1" w:themeTint="BF"/>
+        </w:rPr>
+        <w:t>,</w:t>
+      </w:r>
+      <w:r>
+        <w:rPr>
+          <w:color w:val="404040" w:themeColor="text1" w:themeTint="BF"/>
+        </w:rPr>
+        <w:t xml:space="preserve"> Asana</w:t>
       </w:r>
     </w:p>
     <w:p>
@@ -521,8 +630,6 @@
         </w:rPr>
         <w:t xml:space="preserve"> in-house</w:t>
       </w:r>
-      <w:bookmarkStart w:id="0" w:name="_GoBack"/>
-      <w:bookmarkEnd w:id="0"/>
       <w:r>
         <w:rPr>
           <w:color w:val="3B3838" w:themeColor="background2" w:themeShade="40"/>
@@ -1998,6 +2105,7 @@
     <w:lsdException w:name="HTML Sample" w:semiHidden="1" w:unhideWhenUsed="1"/>
     <w:lsdException w:name="HTML Typewriter" w:semiHidden="1" w:unhideWhenUsed="1"/>
     <w:lsdException w:name="HTML Variable" w:semiHidden="1" w:unhideWhenUsed="1"/>
+    <w:lsdException w:name="Normal Table" w:semiHidden="1" w:unhideWhenUsed="1"/>
     <w:lsdException w:name="annotation subject" w:semiHidden="1" w:unhideWhenUsed="1"/>
     <w:lsdException w:name="No List" w:semiHidden="1" w:unhideWhenUsed="1"/>
     <w:lsdException w:name="Outline List 1" w:semiHidden="1" w:unhideWhenUsed="1"/>
@@ -2044,8 +2152,10 @@
     <w:lsdException w:name="Table Subtle 2" w:semiHidden="1" w:unhideWhenUsed="1"/>
     <w:lsdException w:name="Table Web 1" w:semiHidden="1" w:unhideWhenUsed="1"/>
     <w:lsdException w:name="Table Web 2" w:semiHidden="1" w:unhideWhenUsed="1"/>
+    <w:lsdException w:name="Table Web 3" w:semiHidden="1" w:unhideWhenUsed="1"/>
     <w:lsdException w:name="Balloon Text" w:semiHidden="1" w:unhideWhenUsed="1"/>
     <w:lsdException w:name="Table Grid" w:uiPriority="39"/>
+    <w:lsdException w:name="Table Theme" w:semiHidden="1" w:unhideWhenUsed="1"/>
     <w:lsdException w:name="Placeholder Text" w:semiHidden="1"/>
     <w:lsdException w:name="No Spacing" w:uiPriority="1" w:qFormat="1"/>
     <w:lsdException w:name="Light Shading" w:uiPriority="60"/>
@@ -2393,588 +2503,6 @@
 </w:styles>
 </file>
 
-<file path=word/glossary/document.xml><?xml version="1.0" encoding="utf-8"?>
-<w:glossaryDocument xmlns:wpc="http://schemas.microsoft.com/office/word/2010/wordprocessingCanvas" xmlns:cx="http://schemas.microsoft.com/office/drawing/2014/chartex" xmlns:cx1="http://schemas.microsoft.com/office/drawing/2015/9/8/chartex" xmlns:cx2="http://schemas.microsoft.com/office/drawing/2015/10/21/chartex" xmlns:cx3="http://schemas.microsoft.com/office/drawing/2016/5/9/chartex" xmlns:cx4="http://schemas.microsoft.com/office/drawing/2016/5/10/chartex" xmlns:cx5="http://schemas.microsoft.com/office/drawing/2016/5/11/chartex" xmlns:cx6="http://schemas.microsoft.com/office/drawing/2016/5/12/chartex" xmlns:cx7="http://schemas.microsoft.com/office/drawing/2016/5/13/chartex" xmlns:cx8="http://schemas.microsoft.com/office/drawing/2016/5/14/chartex" xmlns:mc="http://schemas.openxmlformats.org/markup-compatibility/2006" xmlns:aink="http://schemas.microsoft.com/office/drawing/2016/ink" xmlns:am3d="http://schemas.microsoft.com/office/drawing/2017/model3d" xmlns:o="urn:schemas-microsoft-com:office:office" xmlns:r="http://schemas.openxmlformats.org/officeDocument/2006/relationships" xmlns:m="http://schemas.openxmlformats.org/officeDocument/2006/math" xmlns:v="urn:schemas-microsoft-com:vml" xmlns:wp14="http://schemas.microsoft.com/office/word/2010/wordprocessingDrawing" xmlns:wp="http://schemas.openxmlformats.org/drawingml/2006/wordprocessingDrawing" xmlns:w10="urn:schemas-microsoft-com:office:word" xmlns:w="http://schemas.openxmlformats.org/wordprocessingml/2006/main" xmlns:w14="http://schemas.microsoft.com/office/word/2010/wordml" xmlns:w15="http://schemas.microsoft.com/office/word/2012/wordml" xmlns:w16cid="http://schemas.microsoft.com/office/word/2016/wordml/cid" xmlns:w16se="http://schemas.microsoft.com/office/word/2015/wordml/symex" xmlns:wpg="http://schemas.microsoft.com/office/word/2010/wordprocessingGroup" xmlns:wpi="http://schemas.microsoft.com/office/word/2010/wordprocessingInk" xmlns:wne="http://schemas.microsoft.com/office/word/2006/wordml" xmlns:wps="http://schemas.microsoft.com/office/word/2010/wordprocessingShape" mc:Ignorable="w14 w15 w16se w16cid wp14">
-  <w:docParts>
-    <w:docPart>
-      <w:docPartPr>
-        <w:name w:val="D8564197E40E44D0A3E4156528176D2F"/>
-        <w:category>
-          <w:name w:val="General"/>
-          <w:gallery w:val="placeholder"/>
-        </w:category>
-        <w:types>
-          <w:type w:val="bbPlcHdr"/>
-        </w:types>
-        <w:behaviors>
-          <w:behavior w:val="content"/>
-        </w:behaviors>
-        <w:guid w:val="{2A2230CA-0FB2-4231-AD9E-604C68AAEDA3}"/>
-      </w:docPartPr>
-      <w:docPartBody>
-        <w:p>
-          <w:pPr>
-            <w:pStyle w:val="D8564197E40E44D0A3E4156528176D2F"/>
-          </w:pPr>
-          <w:r>
-            <w:t>·</w:t>
-          </w:r>
-        </w:p>
-      </w:docPartBody>
-    </w:docPart>
-  </w:docParts>
-</w:glossaryDocument>
-</file>
-
-<file path=word/glossary/fontTable.xml><?xml version="1.0" encoding="utf-8"?>
-<w:fonts xmlns:mc="http://schemas.openxmlformats.org/markup-compatibility/2006" xmlns:r="http://schemas.openxmlformats.org/officeDocument/2006/relationships" xmlns:w="http://schemas.openxmlformats.org/wordprocessingml/2006/main" xmlns:w14="http://schemas.microsoft.com/office/word/2010/wordml" xmlns:w15="http://schemas.microsoft.com/office/word/2012/wordml" xmlns:w16cid="http://schemas.microsoft.com/office/word/2016/wordml/cid" xmlns:w16se="http://schemas.microsoft.com/office/word/2015/wordml/symex" mc:Ignorable="w14 w15 w16se w16cid">
-  <w:font w:name="Symbol">
-    <w:panose1 w:val="05050102010706020507"/>
-    <w:charset w:val="02"/>
-    <w:family w:val="roman"/>
-    <w:pitch w:val="variable"/>
-    <w:sig w:usb0="00000000" w:usb1="10000000" w:usb2="00000000" w:usb3="00000000" w:csb0="80000000" w:csb1="00000000"/>
-  </w:font>
-  <w:font w:name="Times New Roman">
-    <w:panose1 w:val="02020603050405020304"/>
-    <w:charset w:val="00"/>
-    <w:family w:val="roman"/>
-    <w:pitch w:val="variable"/>
-    <w:sig w:usb0="E0002EFF" w:usb1="C000785B" w:usb2="00000009" w:usb3="00000000" w:csb0="000001FF" w:csb1="00000000"/>
-  </w:font>
-  <w:font w:name="Courier New">
-    <w:panose1 w:val="02070309020205020404"/>
-    <w:charset w:val="00"/>
-    <w:family w:val="modern"/>
-    <w:pitch w:val="fixed"/>
-    <w:sig w:usb0="E0002EFF" w:usb1="C0007843" w:usb2="00000009" w:usb3="00000000" w:csb0="000001FF" w:csb1="00000000"/>
-  </w:font>
-  <w:font w:name="Wingdings">
-    <w:panose1 w:val="05000000000000000000"/>
-    <w:charset w:val="02"/>
-    <w:family w:val="auto"/>
-    <w:pitch w:val="variable"/>
-    <w:sig w:usb0="00000000" w:usb1="10000000" w:usb2="00000000" w:usb3="00000000" w:csb0="80000000" w:csb1="00000000"/>
-  </w:font>
-  <w:font w:name="Calibri">
-    <w:panose1 w:val="020F0502020204030204"/>
-    <w:charset w:val="00"/>
-    <w:family w:val="swiss"/>
-    <w:pitch w:val="variable"/>
-    <w:sig w:usb0="E4002EFF" w:usb1="C000247B" w:usb2="00000009" w:usb3="00000000" w:csb0="000001FF" w:csb1="00000000"/>
-  </w:font>
-  <w:font w:name="Calibri Light">
-    <w:panose1 w:val="020F0302020204030204"/>
-    <w:charset w:val="00"/>
-    <w:family w:val="swiss"/>
-    <w:pitch w:val="variable"/>
-    <w:sig w:usb0="E4002EFF" w:usb1="C000247B" w:usb2="00000009" w:usb3="00000000" w:csb0="000001FF" w:csb1="00000000"/>
-  </w:font>
-  <w:font w:name="Georgia">
-    <w:panose1 w:val="02040502050405020303"/>
-    <w:charset w:val="00"/>
-    <w:family w:val="roman"/>
-    <w:pitch w:val="variable"/>
-    <w:sig w:usb0="00000287" w:usb1="00000000" w:usb2="00000000" w:usb3="00000000" w:csb0="0000009F" w:csb1="00000000"/>
-  </w:font>
-</w:fonts>
-</file>
-
-<file path=word/glossary/settings.xml><?xml version="1.0" encoding="utf-8"?>
-<w:settings xmlns:mc="http://schemas.openxmlformats.org/markup-compatibility/2006" xmlns:o="urn:schemas-microsoft-com:office:office" xmlns:r="http://schemas.openxmlformats.org/officeDocument/2006/relationships" xmlns:m="http://schemas.openxmlformats.org/officeDocument/2006/math" xmlns:v="urn:schemas-microsoft-com:vml" xmlns:w10="urn:schemas-microsoft-com:office:word" xmlns:w="http://schemas.openxmlformats.org/wordprocessingml/2006/main" xmlns:w14="http://schemas.microsoft.com/office/word/2010/wordml" xmlns:w15="http://schemas.microsoft.com/office/word/2012/wordml" xmlns:w16cid="http://schemas.microsoft.com/office/word/2016/wordml/cid" xmlns:w16se="http://schemas.microsoft.com/office/word/2015/wordml/symex" xmlns:sl="http://schemas.openxmlformats.org/schemaLibrary/2006/main" mc:Ignorable="w14 w15 w16se w16cid">
-  <w:view w:val="normal"/>
-  <w:defaultTabStop w:val="720"/>
-  <w:characterSpacingControl w:val="doNotCompress"/>
-  <w:compat>
-    <w:useFELayout/>
-    <w:compatSetting w:name="compatibilityMode" w:uri="http://schemas.microsoft.com/office/word" w:val="15"/>
-    <w:compatSetting w:name="overrideTableStyleFontSizeAndJustification" w:uri="http://schemas.microsoft.com/office/word" w:val="1"/>
-    <w:compatSetting w:name="enableOpenTypeFeatures" w:uri="http://schemas.microsoft.com/office/word" w:val="1"/>
-    <w:compatSetting w:name="doNotFlipMirrorIndents" w:uri="http://schemas.microsoft.com/office/word" w:val="1"/>
-    <w:compatSetting w:name="differentiateMultirowTableHeaders" w:uri="http://schemas.microsoft.com/office/word" w:val="1"/>
-    <w:compatSetting w:name="useWord2013TrackBottomHyphenation" w:uri="http://schemas.microsoft.com/office/word" w:val="0"/>
-  </w:compat>
-  <w:rsids>
-    <w:rsidRoot w:val="006D3F87"/>
-    <w:rsid w:val="002C6D93"/>
-    <w:rsid w:val="0037569F"/>
-    <w:rsid w:val="00680501"/>
-    <w:rsid w:val="006D3F87"/>
-    <w:rsid w:val="00714A11"/>
-    <w:rsid w:val="007F0F13"/>
-    <w:rsid w:val="00BD5A45"/>
-  </w:rsids>
-  <m:mathPr>
-    <m:mathFont m:val="Cambria Math"/>
-    <m:brkBin m:val="before"/>
-    <m:brkBinSub m:val="--"/>
-    <m:smallFrac m:val="0"/>
-    <m:dispDef/>
-    <m:lMargin m:val="0"/>
-    <m:rMargin m:val="0"/>
-    <m:defJc m:val="centerGroup"/>
-    <m:wrapIndent m:val="1440"/>
-    <m:intLim m:val="subSup"/>
-    <m:naryLim m:val="undOvr"/>
-  </m:mathPr>
-  <w:themeFontLang w:val="en-US"/>
-  <w:clrSchemeMapping w:bg1="light1" w:t1="dark1" w:bg2="light2" w:t2="dark2" w:accent1="accent1" w:accent2="accent2" w:accent3="accent3" w:accent4="accent4" w:accent5="accent5" w:accent6="accent6" w:hyperlink="hyperlink" w:followedHyperlink="followedHyperlink"/>
-  <w:decimalSymbol w:val="."/>
-  <w:listSeparator w:val=","/>
-  <w15:chartTrackingRefBased/>
-</w:settings>
-</file>
-
-<file path=word/glossary/styles.xml><?xml version="1.0" encoding="utf-8"?>
-<w:styles xmlns:mc="http://schemas.openxmlformats.org/markup-compatibility/2006" xmlns:r="http://schemas.openxmlformats.org/officeDocument/2006/relationships" xmlns:w="http://schemas.openxmlformats.org/wordprocessingml/2006/main" xmlns:w14="http://schemas.microsoft.com/office/word/2010/wordml" xmlns:w15="http://schemas.microsoft.com/office/word/2012/wordml" xmlns:w16cid="http://schemas.microsoft.com/office/word/2016/wordml/cid" xmlns:w16se="http://schemas.microsoft.com/office/word/2015/wordml/symex" mc:Ignorable="w14 w15 w16se w16cid">
-  <w:docDefaults>
-    <w:rPrDefault>
-      <w:rPr>
-        <w:rFonts w:asciiTheme="minorHAnsi" w:eastAsiaTheme="minorEastAsia" w:hAnsiTheme="minorHAnsi" w:cstheme="minorBidi"/>
-        <w:sz w:val="22"/>
-        <w:szCs w:val="22"/>
-        <w:lang w:val="en-US" w:eastAsia="en-US" w:bidi="ar-SA"/>
-      </w:rPr>
-    </w:rPrDefault>
-    <w:pPrDefault>
-      <w:pPr>
-        <w:spacing w:after="160" w:line="259" w:lineRule="auto"/>
-      </w:pPr>
-    </w:pPrDefault>
-  </w:docDefaults>
-  <w:latentStyles w:defLockedState="0" w:defUIPriority="99" w:defSemiHidden="0" w:defUnhideWhenUsed="0" w:defQFormat="0" w:count="377">
-    <w:lsdException w:name="Normal" w:uiPriority="0" w:qFormat="1"/>
-    <w:lsdException w:name="heading 1" w:uiPriority="9" w:qFormat="1"/>
-    <w:lsdException w:name="heading 2" w:semiHidden="1" w:uiPriority="9" w:unhideWhenUsed="1" w:qFormat="1"/>
-    <w:lsdException w:name="heading 3" w:semiHidden="1" w:uiPriority="9" w:unhideWhenUsed="1" w:qFormat="1"/>
-    <w:lsdException w:name="heading 4" w:semiHidden="1" w:uiPriority="9" w:unhideWhenUsed="1" w:qFormat="1"/>
-    <w:lsdException w:name="heading 5" w:semiHidden="1" w:uiPriority="9" w:unhideWhenUsed="1" w:qFormat="1"/>
-    <w:lsdException w:name="heading 6" w:semiHidden="1" w:uiPriority="9" w:unhideWhenUsed="1" w:qFormat="1"/>
-    <w:lsdException w:name="heading 7" w:semiHidden="1" w:uiPriority="9" w:unhideWhenUsed="1" w:qFormat="1"/>
-    <w:lsdException w:name="heading 8" w:semiHidden="1" w:uiPriority="9" w:unhideWhenUsed="1" w:qFormat="1"/>
-    <w:lsdException w:name="heading 9" w:semiHidden="1" w:uiPriority="9" w:unhideWhenUsed="1" w:qFormat="1"/>
-    <w:lsdException w:name="index 1" w:semiHidden="1" w:unhideWhenUsed="1"/>
-    <w:lsdException w:name="index 2" w:semiHidden="1" w:unhideWhenUsed="1"/>
-    <w:lsdException w:name="index 3" w:semiHidden="1" w:unhideWhenUsed="1"/>
-    <w:lsdException w:name="index 4" w:semiHidden="1" w:unhideWhenUsed="1"/>
-    <w:lsdException w:name="index 5" w:semiHidden="1" w:unhideWhenUsed="1"/>
-    <w:lsdException w:name="index 6" w:semiHidden="1" w:unhideWhenUsed="1"/>
-    <w:lsdException w:name="index 7" w:semiHidden="1" w:unhideWhenUsed="1"/>
-    <w:lsdException w:name="index 8" w:semiHidden="1" w:unhideWhenUsed="1"/>
-    <w:lsdException w:name="index 9" w:semiHidden="1" w:unhideWhenUsed="1"/>
-    <w:lsdException w:name="toc 1" w:semiHidden="1" w:uiPriority="39" w:unhideWhenUsed="1"/>
-    <w:lsdException w:name="toc 2" w:semiHidden="1" w:uiPriority="39" w:unhideWhenUsed="1"/>
-    <w:lsdException w:name="toc 3" w:semiHidden="1" w:uiPriority="39" w:unhideWhenUsed="1"/>
-    <w:lsdException w:name="toc 4" w:semiHidden="1" w:uiPriority="39" w:unhideWhenUsed="1"/>
-    <w:lsdException w:name="toc 5" w:semiHidden="1" w:uiPriority="39" w:unhideWhenUsed="1"/>
-    <w:lsdException w:name="toc 6" w:semiHidden="1" w:uiPriority="39" w:unhideWhenUsed="1"/>
-    <w:lsdException w:name="toc 7" w:semiHidden="1" w:uiPriority="39" w:unhideWhenUsed="1"/>
-    <w:lsdException w:name="toc 8" w:semiHidden="1" w:uiPriority="39" w:unhideWhenUsed="1"/>
-    <w:lsdException w:name="toc 9" w:semiHidden="1" w:uiPriority="39" w:unhideWhenUsed="1"/>
-    <w:lsdException w:name="Normal Indent" w:semiHidden="1" w:unhideWhenUsed="1"/>
-    <w:lsdException w:name="footnote text" w:semiHidden="1" w:unhideWhenUsed="1"/>
-    <w:lsdException w:name="annotation text" w:semiHidden="1" w:unhideWhenUsed="1"/>
-    <w:lsdException w:name="header" w:semiHidden="1" w:unhideWhenUsed="1"/>
-    <w:lsdException w:name="footer" w:semiHidden="1" w:unhideWhenUsed="1"/>
-    <w:lsdException w:name="index heading" w:semiHidden="1" w:unhideWhenUsed="1"/>
-    <w:lsdException w:name="caption" w:semiHidden="1" w:uiPriority="35" w:unhideWhenUsed="1" w:qFormat="1"/>
-    <w:lsdException w:name="table of figures" w:semiHidden="1" w:unhideWhenUsed="1"/>
-    <w:lsdException w:name="envelope address" w:semiHidden="1" w:unhideWhenUsed="1"/>
-    <w:lsdException w:name="envelope return" w:semiHidden="1" w:unhideWhenUsed="1"/>
-    <w:lsdException w:name="footnote reference" w:semiHidden="1" w:unhideWhenUsed="1"/>
-    <w:lsdException w:name="annotation reference" w:semiHidden="1" w:unhideWhenUsed="1"/>
-    <w:lsdException w:name="line number" w:semiHidden="1" w:unhideWhenUsed="1"/>
-    <w:lsdException w:name="page number" w:semiHidden="1" w:unhideWhenUsed="1"/>
-    <w:lsdException w:name="endnote reference" w:semiHidden="1" w:unhideWhenUsed="1"/>
-    <w:lsdException w:name="endnote text" w:semiHidden="1" w:unhideWhenUsed="1"/>
-    <w:lsdException w:name="table of authorities" w:semiHidden="1" w:unhideWhenUsed="1"/>
-    <w:lsdException w:name="macro" w:semiHidden="1" w:unhideWhenUsed="1"/>
-    <w:lsdException w:name="toa heading" w:semiHidden="1" w:unhideWhenUsed="1"/>
-    <w:lsdException w:name="List" w:semiHidden="1" w:unhideWhenUsed="1"/>
-    <w:lsdException w:name="List Bullet" w:semiHidden="1" w:unhideWhenUsed="1"/>
-    <w:lsdException w:name="List Number" w:semiHidden="1" w:unhideWhenUsed="1"/>
-    <w:lsdException w:name="List 2" w:semiHidden="1" w:unhideWhenUsed="1"/>
-    <w:lsdException w:name="List 3" w:semiHidden="1" w:unhideWhenUsed="1"/>
-    <w:lsdException w:name="List 4" w:semiHidden="1" w:unhideWhenUsed="1"/>
-    <w:lsdException w:name="List 5" w:semiHidden="1" w:unhideWhenUsed="1"/>
-    <w:lsdException w:name="List Bullet 2" w:semiHidden="1" w:unhideWhenUsed="1"/>
-    <w:lsdException w:name="List Bullet 3" w:semiHidden="1" w:unhideWhenUsed="1"/>
-    <w:lsdException w:name="List Bullet 4" w:semiHidden="1" w:unhideWhenUsed="1"/>
-    <w:lsdException w:name="List Bullet 5" w:semiHidden="1" w:unhideWhenUsed="1"/>
-    <w:lsdException w:name="List Number 2" w:semiHidden="1" w:unhideWhenUsed="1"/>
-    <w:lsdException w:name="List Number 3" w:semiHidden="1" w:unhideWhenUsed="1"/>
-    <w:lsdException w:name="List Number 4" w:semiHidden="1" w:unhideWhenUsed="1"/>
-    <w:lsdException w:name="List Number 5" w:semiHidden="1" w:unhideWhenUsed="1"/>
-    <w:lsdException w:name="Title" w:uiPriority="10" w:qFormat="1"/>
-    <w:lsdException w:name="Closing" w:semiHidden="1" w:unhideWhenUsed="1"/>
-    <w:lsdException w:name="Signature" w:semiHidden="1" w:unhideWhenUsed="1"/>
-    <w:lsdException w:name="Default Paragraph Font" w:semiHidden="1" w:uiPriority="1" w:unhideWhenUsed="1"/>
-    <w:lsdException w:name="Body Text" w:semiHidden="1" w:unhideWhenUsed="1"/>
-    <w:lsdException w:name="Body Text Indent" w:semiHidden="1" w:unhideWhenUsed="1"/>
-    <w:lsdException w:name="List Continue" w:semiHidden="1" w:unhideWhenUsed="1"/>
-    <w:lsdException w:name="List Continue 2" w:semiHidden="1" w:unhideWhenUsed="1"/>
-    <w:lsdException w:name="List Continue 3" w:semiHidden="1" w:unhideWhenUsed="1"/>
-    <w:lsdException w:name="List Continue 4" w:semiHidden="1" w:unhideWhenUsed="1"/>
-    <w:lsdException w:name="List Continue 5" w:semiHidden="1" w:unhideWhenUsed="1"/>
-    <w:lsdException w:name="Message Header" w:semiHidden="1" w:unhideWhenUsed="1"/>
-    <w:lsdException w:name="Subtitle" w:uiPriority="11" w:qFormat="1"/>
-    <w:lsdException w:name="Salutation" w:semiHidden="1" w:unhideWhenUsed="1"/>
-    <w:lsdException w:name="Date" w:semiHidden="1" w:unhideWhenUsed="1"/>
-    <w:lsdException w:name="Body Text First Indent" w:semiHidden="1" w:unhideWhenUsed="1"/>
-    <w:lsdException w:name="Body Text First Indent 2" w:semiHidden="1" w:unhideWhenUsed="1"/>
-    <w:lsdException w:name="Note Heading" w:semiHidden="1" w:unhideWhenUsed="1"/>
-    <w:lsdException w:name="Body Text 2" w:semiHidden="1" w:unhideWhenUsed="1"/>
-    <w:lsdException w:name="Body Text 3" w:semiHidden="1" w:unhideWhenUsed="1"/>
-    <w:lsdException w:name="Body Text Indent 2" w:semiHidden="1" w:unhideWhenUsed="1"/>
-    <w:lsdException w:name="Body Text Indent 3" w:semiHidden="1" w:unhideWhenUsed="1"/>
-    <w:lsdException w:name="Block Text" w:semiHidden="1" w:unhideWhenUsed="1"/>
-    <w:lsdException w:name="Hyperlink" w:semiHidden="1" w:unhideWhenUsed="1"/>
-    <w:lsdException w:name="FollowedHyperlink" w:semiHidden="1" w:unhideWhenUsed="1"/>
-    <w:lsdException w:name="Strong" w:uiPriority="22" w:qFormat="1"/>
-    <w:lsdException w:name="Emphasis" w:uiPriority="20" w:qFormat="1"/>
-    <w:lsdException w:name="Document Map" w:semiHidden="1" w:unhideWhenUsed="1"/>
-    <w:lsdException w:name="Plain Text" w:semiHidden="1" w:unhideWhenUsed="1"/>
-    <w:lsdException w:name="E-mail Signature" w:semiHidden="1" w:unhideWhenUsed="1"/>
-    <w:lsdException w:name="HTML Top of Form" w:semiHidden="1" w:unhideWhenUsed="1"/>
-    <w:lsdException w:name="HTML Bottom of Form" w:semiHidden="1" w:unhideWhenUsed="1"/>
-    <w:lsdException w:name="Normal (Web)" w:semiHidden="1" w:unhideWhenUsed="1"/>
-    <w:lsdException w:name="HTML Acronym" w:semiHidden="1" w:unhideWhenUsed="1"/>
-    <w:lsdException w:name="HTML Address" w:semiHidden="1" w:unhideWhenUsed="1"/>
-    <w:lsdException w:name="HTML Cite" w:semiHidden="1" w:unhideWhenUsed="1"/>
-    <w:lsdException w:name="HTML Code" w:semiHidden="1" w:unhideWhenUsed="1"/>
-    <w:lsdException w:name="HTML Definition" w:semiHidden="1" w:unhideWhenUsed="1"/>
-    <w:lsdException w:name="HTML Keyboard" w:semiHidden="1" w:unhideWhenUsed="1"/>
-    <w:lsdException w:name="HTML Preformatted" w:semiHidden="1" w:unhideWhenUsed="1"/>
-    <w:lsdException w:name="HTML Sample" w:semiHidden="1" w:unhideWhenUsed="1"/>
-    <w:lsdException w:name="HTML Typewriter" w:semiHidden="1" w:unhideWhenUsed="1"/>
-    <w:lsdException w:name="HTML Variable" w:semiHidden="1" w:unhideWhenUsed="1"/>
-    <w:lsdException w:name="annotation subject" w:semiHidden="1" w:unhideWhenUsed="1"/>
-    <w:lsdException w:name="No List" w:semiHidden="1" w:unhideWhenUsed="1"/>
-    <w:lsdException w:name="Outline List 1" w:semiHidden="1" w:unhideWhenUsed="1"/>
-    <w:lsdException w:name="Outline List 2" w:semiHidden="1" w:unhideWhenUsed="1"/>
-    <w:lsdException w:name="Outline List 3" w:semiHidden="1" w:unhideWhenUsed="1"/>
-    <w:lsdException w:name="Table Simple 1" w:semiHidden="1" w:unhideWhenUsed="1"/>
-    <w:lsdException w:name="Table Simple 2" w:semiHidden="1" w:unhideWhenUsed="1"/>
-    <w:lsdException w:name="Table Simple 3" w:semiHidden="1" w:unhideWhenUsed="1"/>
-    <w:lsdException w:name="Table Classic 1" w:semiHidden="1" w:unhideWhenUsed="1"/>
-    <w:lsdException w:name="Table Classic 2" w:semiHidden="1" w:unhideWhenUsed="1"/>
-    <w:lsdException w:name="Table Classic 3" w:semiHidden="1" w:unhideWhenUsed="1"/>
-    <w:lsdException w:name="Table Classic 4" w:semiHidden="1" w:unhideWhenUsed="1"/>
-    <w:lsdException w:name="Table Colorful 1" w:semiHidden="1" w:unhideWhenUsed="1"/>
-    <w:lsdException w:name="Table Colorful 2" w:semiHidden="1" w:unhideWhenUsed="1"/>
-    <w:lsdException w:name="Table Colorful 3" w:semiHidden="1" w:unhideWhenUsed="1"/>
-    <w:lsdException w:name="Table Columns 1" w:semiHidden="1" w:unhideWhenUsed="1"/>
-    <w:lsdException w:name="Table Columns 2" w:semiHidden="1" w:unhideWhenUsed="1"/>
-    <w:lsdException w:name="Table Columns 3" w:semiHidden="1" w:unhideWhenUsed="1"/>
-    <w:lsdException w:name="Table Columns 4" w:semiHidden="1" w:unhideWhenUsed="1"/>
-    <w:lsdException w:name="Table Columns 5" w:semiHidden="1" w:unhideWhenUsed="1"/>
-    <w:lsdException w:name="Table Grid 1" w:semiHidden="1" w:unhideWhenUsed="1"/>
-    <w:lsdException w:name="Table Grid 2" w:semiHidden="1" w:unhideWhenUsed="1"/>
-    <w:lsdException w:name="Table Grid 3" w:semiHidden="1" w:unhideWhenUsed="1"/>
-    <w:lsdException w:name="Table Grid 4" w:semiHidden="1" w:unhideWhenUsed="1"/>
-    <w:lsdException w:name="Table Grid 5" w:semiHidden="1" w:unhideWhenUsed="1"/>
-    <w:lsdException w:name="Table Grid 6" w:semiHidden="1" w:unhideWhenUsed="1"/>
-    <w:lsdException w:name="Table Grid 7" w:semiHidden="1" w:unhideWhenUsed="1"/>
-    <w:lsdException w:name="Table Grid 8" w:semiHidden="1" w:unhideWhenUsed="1"/>
-    <w:lsdException w:name="Table List 1" w:semiHidden="1" w:unhideWhenUsed="1"/>
-    <w:lsdException w:name="Table List 2" w:semiHidden="1" w:unhideWhenUsed="1"/>
-    <w:lsdException w:name="Table List 3" w:semiHidden="1" w:unhideWhenUsed="1"/>
-    <w:lsdException w:name="Table List 4" w:semiHidden="1" w:unhideWhenUsed="1"/>
-    <w:lsdException w:name="Table List 5" w:semiHidden="1" w:unhideWhenUsed="1"/>
-    <w:lsdException w:name="Table List 6" w:semiHidden="1" w:unhideWhenUsed="1"/>
-    <w:lsdException w:name="Table List 7" w:semiHidden="1" w:unhideWhenUsed="1"/>
-    <w:lsdException w:name="Table List 8" w:semiHidden="1" w:unhideWhenUsed="1"/>
-    <w:lsdException w:name="Table 3D effects 1" w:semiHidden="1" w:unhideWhenUsed="1"/>
-    <w:lsdException w:name="Table 3D effects 2" w:semiHidden="1" w:unhideWhenUsed="1"/>
-    <w:lsdException w:name="Table 3D effects 3" w:semiHidden="1" w:unhideWhenUsed="1"/>
-    <w:lsdException w:name="Table Contemporary" w:semiHidden="1" w:unhideWhenUsed="1"/>
-    <w:lsdException w:name="Table Elegant" w:semiHidden="1" w:unhideWhenUsed="1"/>
-    <w:lsdException w:name="Table Professional" w:semiHidden="1" w:unhideWhenUsed="1"/>
-    <w:lsdException w:name="Table Subtle 1" w:semiHidden="1" w:unhideWhenUsed="1"/>
-    <w:lsdException w:name="Table Subtle 2" w:semiHidden="1" w:unhideWhenUsed="1"/>
-    <w:lsdException w:name="Table Web 1" w:semiHidden="1" w:unhideWhenUsed="1"/>
-    <w:lsdException w:name="Table Web 2" w:semiHidden="1" w:unhideWhenUsed="1"/>
-    <w:lsdException w:name="Balloon Text" w:semiHidden="1" w:unhideWhenUsed="1"/>
-    <w:lsdException w:name="Table Grid" w:uiPriority="39"/>
-    <w:lsdException w:name="Placeholder Text" w:semiHidden="1"/>
-    <w:lsdException w:name="No Spacing" w:uiPriority="1" w:qFormat="1"/>
-    <w:lsdException w:name="Light Shading" w:uiPriority="60"/>
-    <w:lsdException w:name="Light List" w:uiPriority="61"/>
-    <w:lsdException w:name="Light Grid" w:uiPriority="62"/>
-    <w:lsdException w:name="Medium Shading 1" w:uiPriority="63"/>
-    <w:lsdException w:name="Medium Shading 2" w:uiPriority="64"/>
-    <w:lsdException w:name="Medium List 1" w:uiPriority="65"/>
-    <w:lsdException w:name="Medium List 2" w:uiPriority="66"/>
-    <w:lsdException w:name="Medium Grid 1" w:uiPriority="67"/>
-    <w:lsdException w:name="Medium Grid 2" w:uiPriority="68"/>
-    <w:lsdException w:name="Medium Grid 3" w:uiPriority="69"/>
-    <w:lsdException w:name="Dark List" w:uiPriority="70"/>
-    <w:lsdException w:name="Colorful Shading" w:uiPriority="71"/>
-    <w:lsdException w:name="Colorful List" w:uiPriority="72"/>
-    <w:lsdException w:name="Colorful Grid" w:uiPriority="73"/>
-    <w:lsdException w:name="Light Shading Accent 1" w:uiPriority="60"/>
-    <w:lsdException w:name="Light List Accent 1" w:uiPriority="61"/>
-    <w:lsdException w:name="Light Grid Accent 1" w:uiPriority="62"/>
-    <w:lsdException w:name="Medium Shading 1 Accent 1" w:uiPriority="63"/>
-    <w:lsdException w:name="Medium Shading 2 Accent 1" w:uiPriority="64"/>
-    <w:lsdException w:name="Medium List 1 Accent 1" w:uiPriority="65"/>
-    <w:lsdException w:name="Revision" w:semiHidden="1"/>
-    <w:lsdException w:name="List Paragraph" w:uiPriority="34" w:qFormat="1"/>
-    <w:lsdException w:name="Quote" w:uiPriority="29" w:qFormat="1"/>
-    <w:lsdException w:name="Intense Quote" w:uiPriority="30" w:qFormat="1"/>
-    <w:lsdException w:name="Medium List 2 Accent 1" w:uiPriority="66"/>
-    <w:lsdException w:name="Medium Grid 1 Accent 1" w:uiPriority="67"/>
-    <w:lsdException w:name="Medium Grid 2 Accent 1" w:uiPriority="68"/>
-    <w:lsdException w:name="Medium Grid 3 Accent 1" w:uiPriority="69"/>
-    <w:lsdException w:name="Dark List Accent 1" w:uiPriority="70"/>
-    <w:lsdException w:name="Colorful Shading Accent 1" w:uiPriority="71"/>
-    <w:lsdException w:name="Colorful List Accent 1" w:uiPriority="72"/>
-    <w:lsdException w:name="Colorful Grid Accent 1" w:uiPriority="73"/>
-    <w:lsdException w:name="Light Shading Accent 2" w:uiPriority="60"/>
-    <w:lsdException w:name="Light List Accent 2" w:uiPriority="61"/>
-    <w:lsdException w:name="Light Grid Accent 2" w:uiPriority="62"/>
-    <w:lsdException w:name="Medium Shading 1 Accent 2" w:uiPriority="63"/>
-    <w:lsdException w:name="Medium Shading 2 Accent 2" w:uiPriority="64"/>
-    <w:lsdException w:name="Medium List 1 Accent 2" w:uiPriority="65"/>
-    <w:lsdException w:name="Medium List 2 Accent 2" w:uiPriority="66"/>
-    <w:lsdException w:name="Medium Grid 1 Accent 2" w:uiPriority="67"/>
-    <w:lsdException w:name="Medium Grid 2 Accent 2" w:uiPriority="68"/>
-    <w:lsdException w:name="Medium Grid 3 Accent 2" w:uiPriority="69"/>
-    <w:lsdException w:name="Dark List Accent 2" w:uiPriority="70"/>
-    <w:lsdException w:name="Colorful Shading Accent 2" w:uiPriority="71"/>
-    <w:lsdException w:name="Colorful List Accent 2" w:uiPriority="72"/>
-    <w:lsdException w:name="Colorful Grid Accent 2" w:uiPriority="73"/>
-    <w:lsdException w:name="Light Shading Accent 3" w:uiPriority="60"/>
-    <w:lsdException w:name="Light List Accent 3" w:uiPriority="61"/>
-    <w:lsdException w:name="Light Grid Accent 3" w:uiPriority="62"/>
-    <w:lsdException w:name="Medium Shading 1 Accent 3" w:uiPriority="63"/>
-    <w:lsdException w:name="Medium Shading 2 Accent 3" w:uiPriority="64"/>
-    <w:lsdException w:name="Medium List 1 Accent 3" w:uiPriority="65"/>
-    <w:lsdException w:name="Medium List 2 Accent 3" w:uiPriority="66"/>
-    <w:lsdException w:name="Medium Grid 1 Accent 3" w:uiPriority="67"/>
-    <w:lsdException w:name="Medium Grid 2 Accent 3" w:uiPriority="68"/>
-    <w:lsdException w:name="Medium Grid 3 Accent 3" w:uiPriority="69"/>
-    <w:lsdException w:name="Dark List Accent 3" w:uiPriority="70"/>
-    <w:lsdException w:name="Colorful Shading Accent 3" w:uiPriority="71"/>
-    <w:lsdException w:name="Colorful List Accent 3" w:uiPriority="72"/>
-    <w:lsdException w:name="Colorful Grid Accent 3" w:uiPriority="73"/>
-    <w:lsdException w:name="Light Shading Accent 4" w:uiPriority="60"/>
-    <w:lsdException w:name="Light List Accent 4" w:uiPriority="61"/>
-    <w:lsdException w:name="Light Grid Accent 4" w:uiPriority="62"/>
-    <w:lsdException w:name="Medium Shading 1 Accent 4" w:uiPriority="63"/>
-    <w:lsdException w:name="Medium Shading 2 Accent 4" w:uiPriority="64"/>
-    <w:lsdException w:name="Medium List 1 Accent 4" w:uiPriority="65"/>
-    <w:lsdException w:name="Medium List 2 Accent 4" w:uiPriority="66"/>
-    <w:lsdException w:name="Medium Grid 1 Accent 4" w:uiPriority="67"/>
-    <w:lsdException w:name="Medium Grid 2 Accent 4" w:uiPriority="68"/>
-    <w:lsdException w:name="Medium Grid 3 Accent 4" w:uiPriority="69"/>
-    <w:lsdException w:name="Dark List Accent 4" w:uiPriority="70"/>
-    <w:lsdException w:name="Colorful Shading Accent 4" w:uiPriority="71"/>
-    <w:lsdException w:name="Colorful List Accent 4" w:uiPriority="72"/>
-    <w:lsdException w:name="Colorful Grid Accent 4" w:uiPriority="73"/>
-    <w:lsdException w:name="Light Shading Accent 5" w:uiPriority="60"/>
-    <w:lsdException w:name="Light List Accent 5" w:uiPriority="61"/>
-    <w:lsdException w:name="Light Grid Accent 5" w:uiPriority="62"/>
-    <w:lsdException w:name="Medium Shading 1 Accent 5" w:uiPriority="63"/>
-    <w:lsdException w:name="Medium Shading 2 Accent 5" w:uiPriority="64"/>
-    <w:lsdException w:name="Medium List 1 Accent 5" w:uiPriority="65"/>
-    <w:lsdException w:name="Medium List 2 Accent 5" w:uiPriority="66"/>
-    <w:lsdException w:name="Medium Grid 1 Accent 5" w:uiPriority="67"/>
-    <w:lsdException w:name="Medium Grid 2 Accent 5" w:uiPriority="68"/>
-    <w:lsdException w:name="Medium Grid 3 Accent 5" w:uiPriority="69"/>
-    <w:lsdException w:name="Dark List Accent 5" w:uiPriority="70"/>
-    <w:lsdException w:name="Colorful Shading Accent 5" w:uiPriority="71"/>
-    <w:lsdException w:name="Colorful List Accent 5" w:uiPriority="72"/>
-    <w:lsdException w:name="Colorful Grid Accent 5" w:uiPriority="73"/>
-    <w:lsdException w:name="Light Shading Accent 6" w:uiPriority="60"/>
-    <w:lsdException w:name="Light List Accent 6" w:uiPriority="61"/>
-    <w:lsdException w:name="Light Grid Accent 6" w:uiPriority="62"/>
-    <w:lsdException w:name="Medium Shading 1 Accent 6" w:uiPriority="63"/>
-    <w:lsdException w:name="Medium Shading 2 Accent 6" w:uiPriority="64"/>
-    <w:lsdException w:name="Medium List 1 Accent 6" w:uiPriority="65"/>
-    <w:lsdException w:name="Medium List 2 Accent 6" w:uiPriority="66"/>
-    <w:lsdException w:name="Medium Grid 1 Accent 6" w:uiPriority="67"/>
-    <w:lsdException w:name="Medium Grid 2 Accent 6" w:uiPriority="68"/>
-    <w:lsdException w:name="Medium Grid 3 Accent 6" w:uiPriority="69"/>
-    <w:lsdException w:name="Dark List Accent 6" w:uiPriority="70"/>
-    <w:lsdException w:name="Colorful Shading Accent 6" w:uiPriority="71"/>
-    <w:lsdException w:name="Colorful List Accent 6" w:uiPriority="72"/>
-    <w:lsdException w:name="Colorful Grid Accent 6" w:uiPriority="73"/>
-    <w:lsdException w:name="Subtle Emphasis" w:uiPriority="19" w:qFormat="1"/>
-    <w:lsdException w:name="Intense Emphasis" w:uiPriority="21" w:qFormat="1"/>
-    <w:lsdException w:name="Subtle Reference" w:uiPriority="31" w:qFormat="1"/>
-    <w:lsdException w:name="Intense Reference" w:uiPriority="32" w:qFormat="1"/>
-    <w:lsdException w:name="Book Title" w:uiPriority="33" w:qFormat="1"/>
-    <w:lsdException w:name="Bibliography" w:semiHidden="1" w:uiPriority="37" w:unhideWhenUsed="1"/>
-    <w:lsdException w:name="TOC Heading" w:semiHidden="1" w:uiPriority="39" w:unhideWhenUsed="1" w:qFormat="1"/>
-    <w:lsdException w:name="Plain Table 1" w:uiPriority="41"/>
-    <w:lsdException w:name="Plain Table 2" w:uiPriority="42"/>
-    <w:lsdException w:name="Plain Table 3" w:uiPriority="43"/>
-    <w:lsdException w:name="Plain Table 4" w:uiPriority="44"/>
-    <w:lsdException w:name="Plain Table 5" w:uiPriority="45"/>
-    <w:lsdException w:name="Grid Table Light" w:uiPriority="40"/>
-    <w:lsdException w:name="Grid Table 1 Light" w:uiPriority="46"/>
-    <w:lsdException w:name="Grid Table 2" w:uiPriority="47"/>
-    <w:lsdException w:name="Grid Table 3" w:uiPriority="48"/>
-    <w:lsdException w:name="Grid Table 4" w:uiPriority="49"/>
-    <w:lsdException w:name="Grid Table 5 Dark" w:uiPriority="50"/>
-    <w:lsdException w:name="Grid Table 6 Colorful" w:uiPriority="51"/>
-    <w:lsdException w:name="Grid Table 7 Colorful" w:uiPriority="52"/>
-    <w:lsdException w:name="Grid Table 1 Light Accent 1" w:uiPriority="46"/>
-    <w:lsdException w:name="Grid Table 2 Accent 1" w:uiPriority="47"/>
-    <w:lsdException w:name="Grid Table 3 Accent 1" w:uiPriority="48"/>
-    <w:lsdException w:name="Grid Table 4 Accent 1" w:uiPriority="49"/>
-    <w:lsdException w:name="Grid Table 5 Dark Accent 1" w:uiPriority="50"/>
-    <w:lsdException w:name="Grid Table 6 Colorful Accent 1" w:uiPriority="51"/>
-    <w:lsdException w:name="Grid Table 7 Colorful Accent 1" w:uiPriority="52"/>
-    <w:lsdException w:name="Grid Table 1 Light Accent 2" w:uiPriority="46"/>
-    <w:lsdException w:name="Grid Table 2 Accent 2" w:uiPriority="47"/>
-    <w:lsdException w:name="Grid Table 3 Accent 2" w:uiPriority="48"/>
-    <w:lsdException w:name="Grid Table 4 Accent 2" w:uiPriority="49"/>
-    <w:lsdException w:name="Grid Table 5 Dark Accent 2" w:uiPriority="50"/>
-    <w:lsdException w:name="Grid Table 6 Colorful Accent 2" w:uiPriority="51"/>
-    <w:lsdException w:name="Grid Table 7 Colorful Accent 2" w:uiPriority="52"/>
-    <w:lsdException w:name="Grid Table 1 Light Accent 3" w:uiPriority="46"/>
-    <w:lsdException w:name="Grid Table 2 Accent 3" w:uiPriority="47"/>
-    <w:lsdException w:name="Grid Table 3 Accent 3" w:uiPriority="48"/>
-    <w:lsdException w:name="Grid Table 4 Accent 3" w:uiPriority="49"/>
-    <w:lsdException w:name="Grid Table 5 Dark Accent 3" w:uiPriority="50"/>
-    <w:lsdException w:name="Grid Table 6 Colorful Accent 3" w:uiPriority="51"/>
-    <w:lsdException w:name="Grid Table 7 Colorful Accent 3" w:uiPriority="52"/>
-    <w:lsdException w:name="Grid Table 1 Light Accent 4" w:uiPriority="46"/>
-    <w:lsdException w:name="Grid Table 2 Accent 4" w:uiPriority="47"/>
-    <w:lsdException w:name="Grid Table 3 Accent 4" w:uiPriority="48"/>
-    <w:lsdException w:name="Grid Table 4 Accent 4" w:uiPriority="49"/>
-    <w:lsdException w:name="Grid Table 5 Dark Accent 4" w:uiPriority="50"/>
-    <w:lsdException w:name="Grid Table 6 Colorful Accent 4" w:uiPriority="51"/>
-    <w:lsdException w:name="Grid Table 7 Colorful Accent 4" w:uiPriority="52"/>
-    <w:lsdException w:name="Grid Table 1 Light Accent 5" w:uiPriority="46"/>
-    <w:lsdException w:name="Grid Table 2 Accent 5" w:uiPriority="47"/>
-    <w:lsdException w:name="Grid Table 3 Accent 5" w:uiPriority="48"/>
-    <w:lsdException w:name="Grid Table 4 Accent 5" w:uiPriority="49"/>
-    <w:lsdException w:name="Grid Table 5 Dark Accent 5" w:uiPriority="50"/>
-    <w:lsdException w:name="Grid Table 6 Colorful Accent 5" w:uiPriority="51"/>
-    <w:lsdException w:name="Grid Table 7 Colorful Accent 5" w:uiPriority="52"/>
-    <w:lsdException w:name="Grid Table 1 Light Accent 6" w:uiPriority="46"/>
-    <w:lsdException w:name="Grid Table 2 Accent 6" w:uiPriority="47"/>
-    <w:lsdException w:name="Grid Table 3 Accent 6" w:uiPriority="48"/>
-    <w:lsdException w:name="Grid Table 4 Accent 6" w:uiPriority="49"/>
-    <w:lsdException w:name="Grid Table 5 Dark Accent 6" w:uiPriority="50"/>
-    <w:lsdException w:name="Grid Table 6 Colorful Accent 6" w:uiPriority="51"/>
-    <w:lsdException w:name="Grid Table 7 Colorful Accent 6" w:uiPriority="52"/>
-    <w:lsdException w:name="List Table 1 Light" w:uiPriority="46"/>
-    <w:lsdException w:name="List Table 2" w:uiPriority="47"/>
-    <w:lsdException w:name="List Table 3" w:uiPriority="48"/>
-    <w:lsdException w:name="List Table 4" w:uiPriority="49"/>
-    <w:lsdException w:name="List Table 5 Dark" w:uiPriority="50"/>
-    <w:lsdException w:name="List Table 6 Colorful" w:uiPriority="51"/>
-    <w:lsdException w:name="List Table 7 Colorful" w:uiPriority="52"/>
-    <w:lsdException w:name="List Table 1 Light Accent 1" w:uiPriority="46"/>
-    <w:lsdException w:name="List Table 2 Accent 1" w:uiPriority="47"/>
-    <w:lsdException w:name="List Table 3 Accent 1" w:uiPriority="48"/>
-    <w:lsdException w:name="List Table 4 Accent 1" w:uiPriority="49"/>
-    <w:lsdException w:name="List Table 5 Dark Accent 1" w:uiPriority="50"/>
-    <w:lsdException w:name="List Table 6 Colorful Accent 1" w:uiPriority="51"/>
-    <w:lsdException w:name="List Table 7 Colorful Accent 1" w:uiPriority="52"/>
-    <w:lsdException w:name="List Table 1 Light Accent 2" w:uiPriority="46"/>
-    <w:lsdException w:name="List Table 2 Accent 2" w:uiPriority="47"/>
-    <w:lsdException w:name="List Table 3 Accent 2" w:uiPriority="48"/>
-    <w:lsdException w:name="List Table 4 Accent 2" w:uiPriority="49"/>
-    <w:lsdException w:name="List Table 5 Dark Accent 2" w:uiPriority="50"/>
-    <w:lsdException w:name="List Table 6 Colorful Accent 2" w:uiPriority="51"/>
-    <w:lsdException w:name="List Table 7 Colorful Accent 2" w:uiPriority="52"/>
-    <w:lsdException w:name="List Table 1 Light Accent 3" w:uiPriority="46"/>
-    <w:lsdException w:name="List Table 2 Accent 3" w:uiPriority="47"/>
-    <w:lsdException w:name="List Table 3 Accent 3" w:uiPriority="48"/>
-    <w:lsdException w:name="List Table 4 Accent 3" w:uiPriority="49"/>
-    <w:lsdException w:name="List Table 5 Dark Accent 3" w:uiPriority="50"/>
-    <w:lsdException w:name="List Table 6 Colorful Accent 3" w:uiPriority="51"/>
-    <w:lsdException w:name="List Table 7 Colorful Accent 3" w:uiPriority="52"/>
-    <w:lsdException w:name="List Table 1 Light Accent 4" w:uiPriority="46"/>
-    <w:lsdException w:name="List Table 2 Accent 4" w:uiPriority="47"/>
-    <w:lsdException w:name="List Table 3 Accent 4" w:uiPriority="48"/>
-    <w:lsdException w:name="List Table 4 Accent 4" w:uiPriority="49"/>
-    <w:lsdException w:name="List Table 5 Dark Accent 4" w:uiPriority="50"/>
-    <w:lsdException w:name="List Table 6 Colorful Accent 4" w:uiPriority="51"/>
-    <w:lsdException w:name="List Table 7 Colorful Accent 4" w:uiPriority="52"/>
-    <w:lsdException w:name="List Table 1 Light Accent 5" w:uiPriority="46"/>
-    <w:lsdException w:name="List Table 2 Accent 5" w:uiPriority="47"/>
-    <w:lsdException w:name="List Table 3 Accent 5" w:uiPriority="48"/>
-    <w:lsdException w:name="List Table 4 Accent 5" w:uiPriority="49"/>
-    <w:lsdException w:name="List Table 5 Dark Accent 5" w:uiPriority="50"/>
-    <w:lsdException w:name="List Table 6 Colorful Accent 5" w:uiPriority="51"/>
-    <w:lsdException w:name="List Table 7 Colorful Accent 5" w:uiPriority="52"/>
-    <w:lsdException w:name="List Table 1 Light Accent 6" w:uiPriority="46"/>
-    <w:lsdException w:name="List Table 2 Accent 6" w:uiPriority="47"/>
-    <w:lsdException w:name="List Table 3 Accent 6" w:uiPriority="48"/>
-    <w:lsdException w:name="List Table 4 Accent 6" w:uiPriority="49"/>
-    <w:lsdException w:name="List Table 5 Dark Accent 6" w:uiPriority="50"/>
-    <w:lsdException w:name="List Table 6 Colorful Accent 6" w:uiPriority="51"/>
-    <w:lsdException w:name="List Table 7 Colorful Accent 6" w:uiPriority="52"/>
-    <w:lsdException w:name="Mention" w:semiHidden="1" w:unhideWhenUsed="1"/>
-    <w:lsdException w:name="Smart Hyperlink" w:semiHidden="1" w:unhideWhenUsed="1"/>
-    <w:lsdException w:name="Hashtag" w:semiHidden="1" w:unhideWhenUsed="1"/>
-    <w:lsdException w:name="Unresolved Mention" w:semiHidden="1" w:unhideWhenUsed="1"/>
-    <w:lsdException w:name="Smart Link" w:semiHidden="1" w:unhideWhenUsed="1"/>
-    <w:lsdException w:name="Smart Link Error" w:semiHidden="1" w:unhideWhenUsed="1"/>
-  </w:latentStyles>
-  <w:style w:type="paragraph" w:default="1" w:styleId="Normal">
-    <w:name w:val="Normal"/>
-    <w:qFormat/>
-  </w:style>
-  <w:style w:type="character" w:default="1" w:styleId="DefaultParagraphFont">
-    <w:name w:val="Default Paragraph Font"/>
-    <w:uiPriority w:val="1"/>
-    <w:semiHidden/>
-    <w:unhideWhenUsed/>
-  </w:style>
-  <w:style w:type="table" w:default="1" w:styleId="TableNormal">
-    <w:name w:val="Normal Table"/>
-    <w:uiPriority w:val="99"/>
-    <w:semiHidden/>
-    <w:unhideWhenUsed/>
-    <w:tblPr>
-      <w:tblInd w:w="0" w:type="dxa"/>
-      <w:tblCellMar>
-        <w:top w:w="0" w:type="dxa"/>
-        <w:left w:w="108" w:type="dxa"/>
-        <w:bottom w:w="0" w:type="dxa"/>
-        <w:right w:w="108" w:type="dxa"/>
-      </w:tblCellMar>
-    </w:tblPr>
-  </w:style>
-  <w:style w:type="numbering" w:default="1" w:styleId="NoList">
-    <w:name w:val="No List"/>
-    <w:uiPriority w:val="99"/>
-    <w:semiHidden/>
-    <w:unhideWhenUsed/>
-  </w:style>
-  <w:style w:type="paragraph" w:customStyle="1" w:styleId="D8564197E40E44D0A3E4156528176D2F">
-    <w:name w:val="D8564197E40E44D0A3E4156528176D2F"/>
-    <w:rsid w:val="006D3F87"/>
-  </w:style>
-  <w:style w:type="paragraph" w:customStyle="1" w:styleId="B66385CA8FB24EAA8D1AA6ED58F22DBF">
-    <w:name w:val="B66385CA8FB24EAA8D1AA6ED58F22DBF"/>
-    <w:rsid w:val="006D3F87"/>
-  </w:style>
-  <w:style w:type="paragraph" w:customStyle="1" w:styleId="2E1F2BA3EE9343CA9E056E3686AFC843">
-    <w:name w:val="2E1F2BA3EE9343CA9E056E3686AFC843"/>
-    <w:rsid w:val="006D3F87"/>
-  </w:style>
-  <w:style w:type="paragraph" w:customStyle="1" w:styleId="0DDF393CB03D472C9DAD7D6A9574A81D">
-    <w:name w:val="0DDF393CB03D472C9DAD7D6A9574A81D"/>
-    <w:rsid w:val="006D3F87"/>
-  </w:style>
-</w:styles>
-</file>
-
-<file path=word/glossary/webSettings.xml><?xml version="1.0" encoding="utf-8"?>
-<w:webSettings xmlns:mc="http://schemas.openxmlformats.org/markup-compatibility/2006" xmlns:r="http://schemas.openxmlformats.org/officeDocument/2006/relationships" xmlns:w="http://schemas.openxmlformats.org/wordprocessingml/2006/main" xmlns:w14="http://schemas.microsoft.com/office/word/2010/wordml" xmlns:w15="http://schemas.microsoft.com/office/word/2012/wordml" xmlns:w16cid="http://schemas.microsoft.com/office/word/2016/wordml/cid" xmlns:w16se="http://schemas.microsoft.com/office/word/2015/wordml/symex" mc:Ignorable="w14 w15 w16se w16cid">
-  <w:optimizeForBrowser/>
-  <w:allowPNG/>
-</w:webSettings>
-</file>
-
 <file path=word/theme/theme1.xml><?xml version="1.0" encoding="utf-8"?>
 <a:theme xmlns:a="http://schemas.openxmlformats.org/drawingml/2006/main" name="Office Theme">
   <a:themeElements>

</xml_diff>